<commit_message>
updated sample report, small edit line 251
</commit_message>
<xml_diff>
--- a/EXAMPLE_Report_FilterStations.docx
+++ b/EXAMPLE_Report_FilterStations.docx
@@ -59,7 +59,7 @@
         <w:t xml:space="preserve"> </w:t>
       </w:r>
       <w:r>
-        <w:t xml:space="preserve">2024-05-24</w:t>
+        <w:t xml:space="preserve">2024-05-28</w:t>
       </w:r>
     </w:p>
     <w:p>
@@ -67,7 +67,7 @@
         <w:pStyle w:val="FirstParagraph"/>
       </w:pPr>
       <w:r>
-        <w:t xml:space="preserve">This report summarizes the acoustic analysis results for . This includes recording stations COC, CS1, DAC from 2017 to 2023.</w:t>
+        <w:t xml:space="preserve">This report summarizes the acoustic analysis results for . This includes recording stations COC, MBK from 2018 to 2023.</w:t>
       </w:r>
     </w:p>
     <w:bookmarkStart w:id="23" w:name="data-collection-and-analysis"/>
@@ -84,7 +84,7 @@
         <w:pStyle w:val="FirstParagraph"/>
       </w:pPr>
       <w:r>
-        <w:t xml:space="preserve">Deployments from 2017 to 2023 were analysed, comprising of 5 deployments across 3 recording stations (Figure 1, Table 1).</w:t>
+        <w:t xml:space="preserve">Deployments from 2018 to 2023 were analysed, comprising of 3 deployments across 2 recording stations (Figure 1, Table 1).</w:t>
       </w:r>
     </w:p>
     <w:p>
@@ -101,7 +101,7 @@
               <a:graphicData uri="http://schemas.openxmlformats.org/drawingml/2006/picture">
                 <pic:pic>
                   <pic:nvPicPr>
-                    <pic:cNvPr descr="C:/Users/MACKLING/Documents/R-Github/BaleenWhale_Summary_Report/baleenwhale_summary_report_2024-05-24_files/figure-docx/fig1_site_map-1.png" id="22" name="Picture"/>
+                    <pic:cNvPr descr="C:/Users/MACKLING/Documents/R-Github/BaleenWhale_Summary_Report/baleenwhale_summary_report_2024-05-28_files/figure-docx/fig1_site_map-1.png" id="22" name="Picture"/>
                     <pic:cNvPicPr>
                       <a:picLocks noChangeArrowheads="1" noChangeAspect="1"/>
                     </pic:cNvPicPr>
@@ -147,7 +147,7 @@
         <w:t xml:space="preserve"> </w:t>
       </w:r>
       <w:r>
-        <w:t xml:space="preserve">Map of DFO Maritimes Region’s 2017-2023 passive acoustic monitoring (PAM) efforts included in this study (black triangles). Red polygons indicate important marine zones (MPAs, AOIs, etc.)</w:t>
+        <w:t xml:space="preserve">Map of DFO Maritimes Region’s 2018-2023 passive acoustic monitoring (PAM) efforts included in this study (black triangles). Red polygons indicate important marine zones (MPAs, AOIs, etc.)</w:t>
       </w:r>
     </w:p>
     <w:p>
@@ -771,7 +771,7 @@
           <w:tcPr>
             <w:vMerge w:val="restart"/>
             <w:tcBorders>
-              <w:bottom w:val="none" w:sz="0" w:space="0" w:color="000000"/>
+              <w:bottom w:val="single" w:sz="12" w:space="0" w:color="666666"/>
               <w:top w:val="single" w:sz="12" w:space="0" w:color="666666"/>
               <w:left w:val="none" w:sz="0" w:space="0" w:color="000000"/>
               <w:right w:val="none" w:sz="0" w:space="0" w:color="000000"/>
@@ -1007,8 +1007,9 @@
         </w:tc>
         <w:tc>
           <w:tcPr>
+            <w:vMerge w:val="restart"/>
             <w:tcBorders>
-              <w:bottom w:val="none" w:sz="0" w:space="0" w:color="000000"/>
+              <w:bottom w:val="single" w:sz="12" w:space="0" w:color="666666"/>
               <w:top w:val="none" w:sz="0" w:space="0" w:color="000000"/>
               <w:left w:val="none" w:sz="0" w:space="0" w:color="000000"/>
               <w:right w:val="none" w:sz="0" w:space="0" w:color="000000"/>
@@ -1054,7 +1055,7 @@
             <w:vMerge/>
             <w:tcBorders>
               <w:bottom w:val="none" w:sz="0" w:space="0" w:color="000000"/>
-              <w:top w:val="none" w:sz="0" w:space="0" w:color="000000"/>
+              <w:top w:val="single" w:sz="12" w:space="0" w:color="666666"/>
               <w:left w:val="none" w:sz="0" w:space="0" w:color="000000"/>
               <w:right w:val="none" w:sz="0" w:space="0" w:color="000000"/>
             </w:tcBorders>
@@ -1088,605 +1089,6 @@
           <w:trHeight w:val="360" w:hRule="auto"/>
         </w:trPr>
         body3
-        <w:tc>
-          <w:tcPr>
-            <w:vMerge w:val="restart"/>
-            <w:tcBorders>
-              <w:bottom w:val="none" w:sz="0" w:space="0" w:color="000000"/>
-              <w:top w:val="none" w:sz="0" w:space="0" w:color="000000"/>
-              <w:left w:val="none" w:sz="0" w:space="0" w:color="000000"/>
-              <w:right w:val="none" w:sz="0" w:space="0" w:color="000000"/>
-            </w:tcBorders>
-            <w:shd w:val="clear" w:color="auto" w:fill="FFFFFF"/>
-            <w:tcMar>
-              <w:top w:w="0" w:type="dxa"/>
-              <w:bottom w:w="0" w:type="dxa"/>
-              <w:left w:w="0" w:type="dxa"/>
-              <w:right w:w="0" w:type="dxa"/>
-            </w:tcMar>
-            <w:vAlign w:val="center"/>
-          </w:tcPr>
-          <w:p>
-            <w:pPr>
-              <w:pStyle w:val="Normal"/>
-              <w:jc w:val="left"/>
-              <w:pBdr>
-                <w:bottom w:val="none" w:sz="0" w:space="0" w:color="000000"/>
-                <w:top w:val="none" w:sz="0" w:space="0" w:color="000000"/>
-                <w:left w:val="none" w:sz="0" w:space="0" w:color="000000"/>
-                <w:right w:val="none" w:sz="0" w:space="0" w:color="000000"/>
-              </w:pBdr>
-              <w:spacing w:after="100" w:before="100" w:line="240"/>
-              <w:ind w:left="100" w:right="100" w:firstLine="0" w:firstLineChars="0"/>
-            </w:pPr>
-            <w:r xmlns:w="http://schemas.openxmlformats.org/wordprocessingml/2006/main" xmlns:wp="http://schemas.openxmlformats.org/drawingml/2006/wordprocessingDrawing" xmlns:r="http://schemas.openxmlformats.org/officeDocument/2006/relationships" xmlns:w14="http://schemas.microsoft.com/office/word/2010/wordml">
-              <w:rPr>
-                <w:rFonts w:ascii="Segoe UI" w:hAnsi="Segoe UI" w:eastAsia="Segoe UI" w:cs="Segoe UI"/>
-                <w:i w:val="false"/>
-                <w:b w:val="false"/>
-                <w:u w:val="none"/>
-                <w:sz w:val="22"/>
-                <w:szCs w:val="22"/>
-                <w:color w:val="000000"/>
-              </w:rPr>
-              <w:t xml:space="preserve">DAC</w:t>
-            </w:r>
-          </w:p>
-        </w:tc>
-        <w:tc>
-          <w:tcPr>
-            <w:vMerge w:val="restart"/>
-            <w:tcBorders>
-              <w:bottom w:val="none" w:sz="0" w:space="0" w:color="000000"/>
-              <w:top w:val="none" w:sz="0" w:space="0" w:color="000000"/>
-              <w:left w:val="none" w:sz="0" w:space="0" w:color="000000"/>
-              <w:right w:val="none" w:sz="0" w:space="0" w:color="000000"/>
-            </w:tcBorders>
-            <w:shd w:val="clear" w:color="auto" w:fill="FFFFFF"/>
-            <w:tcMar>
-              <w:top w:w="0" w:type="dxa"/>
-              <w:bottom w:w="0" w:type="dxa"/>
-              <w:left w:w="0" w:type="dxa"/>
-              <w:right w:w="0" w:type="dxa"/>
-            </w:tcMar>
-            <w:vAlign w:val="center"/>
-          </w:tcPr>
-          <w:p>
-            <w:pPr>
-              <w:pStyle w:val="Normal"/>
-              <w:jc w:val="right"/>
-              <w:pBdr>
-                <w:bottom w:val="none" w:sz="0" w:space="0" w:color="000000"/>
-                <w:top w:val="none" w:sz="0" w:space="0" w:color="000000"/>
-                <w:left w:val="none" w:sz="0" w:space="0" w:color="000000"/>
-                <w:right w:val="none" w:sz="0" w:space="0" w:color="000000"/>
-              </w:pBdr>
-              <w:spacing w:after="100" w:before="100" w:line="240"/>
-              <w:ind w:left="100" w:right="100" w:firstLine="0" w:firstLineChars="0"/>
-            </w:pPr>
-            <w:r xmlns:w="http://schemas.openxmlformats.org/wordprocessingml/2006/main" xmlns:wp="http://schemas.openxmlformats.org/drawingml/2006/wordprocessingDrawing" xmlns:r="http://schemas.openxmlformats.org/officeDocument/2006/relationships" xmlns:w14="http://schemas.microsoft.com/office/word/2010/wordml">
-              <w:rPr>
-                <w:rFonts w:ascii="Segoe UI" w:hAnsi="Segoe UI" w:eastAsia="Segoe UI" w:cs="Segoe UI"/>
-                <w:i w:val="false"/>
-                <w:b w:val="false"/>
-                <w:u w:val="none"/>
-                <w:sz w:val="22"/>
-                <w:szCs w:val="22"/>
-                <w:color w:val="000000"/>
-              </w:rPr>
-              <w:t xml:space="preserve">43.1438</w:t>
-            </w:r>
-          </w:p>
-        </w:tc>
-        <w:tc>
-          <w:tcPr>
-            <w:vMerge w:val="restart"/>
-            <w:tcBorders>
-              <w:bottom w:val="none" w:sz="0" w:space="0" w:color="000000"/>
-              <w:top w:val="none" w:sz="0" w:space="0" w:color="000000"/>
-              <w:left w:val="none" w:sz="0" w:space="0" w:color="000000"/>
-              <w:right w:val="none" w:sz="0" w:space="0" w:color="000000"/>
-            </w:tcBorders>
-            <w:shd w:val="clear" w:color="auto" w:fill="FFFFFF"/>
-            <w:tcMar>
-              <w:top w:w="0" w:type="dxa"/>
-              <w:bottom w:w="0" w:type="dxa"/>
-              <w:left w:w="0" w:type="dxa"/>
-              <w:right w:w="0" w:type="dxa"/>
-            </w:tcMar>
-            <w:vAlign w:val="center"/>
-          </w:tcPr>
-          <w:p>
-            <w:pPr>
-              <w:pStyle w:val="Normal"/>
-              <w:jc w:val="right"/>
-              <w:pBdr>
-                <w:bottom w:val="none" w:sz="0" w:space="0" w:color="000000"/>
-                <w:top w:val="none" w:sz="0" w:space="0" w:color="000000"/>
-                <w:left w:val="none" w:sz="0" w:space="0" w:color="000000"/>
-                <w:right w:val="none" w:sz="0" w:space="0" w:color="000000"/>
-              </w:pBdr>
-              <w:spacing w:after="100" w:before="100" w:line="240"/>
-              <w:ind w:left="100" w:right="100" w:firstLine="0" w:firstLineChars="0"/>
-            </w:pPr>
-            <w:r xmlns:w="http://schemas.openxmlformats.org/wordprocessingml/2006/main" xmlns:wp="http://schemas.openxmlformats.org/drawingml/2006/wordprocessingDrawing" xmlns:r="http://schemas.openxmlformats.org/officeDocument/2006/relationships" xmlns:w14="http://schemas.microsoft.com/office/word/2010/wordml">
-              <w:rPr>
-                <w:rFonts w:ascii="Segoe UI" w:hAnsi="Segoe UI" w:eastAsia="Segoe UI" w:cs="Segoe UI"/>
-                <w:i w:val="false"/>
-                <w:b w:val="false"/>
-                <w:u w:val="none"/>
-                <w:sz w:val="22"/>
-                <w:szCs w:val="22"/>
-                <w:color w:val="000000"/>
-              </w:rPr>
-              <w:t xml:space="preserve">-61.1170</w:t>
-            </w:r>
-          </w:p>
-        </w:tc>
-        <w:tc>
-          <w:tcPr>
-            <w:tcBorders>
-              <w:bottom w:val="none" w:sz="0" w:space="0" w:color="000000"/>
-              <w:top w:val="none" w:sz="0" w:space="0" w:color="000000"/>
-              <w:left w:val="none" w:sz="0" w:space="0" w:color="000000"/>
-              <w:right w:val="none" w:sz="0" w:space="0" w:color="000000"/>
-            </w:tcBorders>
-            <w:shd w:val="clear" w:color="auto" w:fill="FFFFFF"/>
-            <w:tcMar>
-              <w:top w:w="0" w:type="dxa"/>
-              <w:bottom w:w="0" w:type="dxa"/>
-              <w:left w:w="0" w:type="dxa"/>
-              <w:right w:w="0" w:type="dxa"/>
-            </w:tcMar>
-            <w:vAlign w:val="center"/>
-          </w:tcPr>
-          <w:p>
-            <w:pPr>
-              <w:pStyle w:val="Normal"/>
-              <w:jc w:val="right"/>
-              <w:pBdr>
-                <w:bottom w:val="none" w:sz="0" w:space="0" w:color="000000"/>
-                <w:top w:val="none" w:sz="0" w:space="0" w:color="000000"/>
-                <w:left w:val="none" w:sz="0" w:space="0" w:color="000000"/>
-                <w:right w:val="none" w:sz="0" w:space="0" w:color="000000"/>
-              </w:pBdr>
-              <w:spacing w:after="100" w:before="100" w:line="240"/>
-              <w:ind w:left="100" w:right="100" w:firstLine="0" w:firstLineChars="0"/>
-            </w:pPr>
-            <w:r xmlns:w="http://schemas.openxmlformats.org/wordprocessingml/2006/main" xmlns:wp="http://schemas.openxmlformats.org/drawingml/2006/wordprocessingDrawing" xmlns:r="http://schemas.openxmlformats.org/officeDocument/2006/relationships" xmlns:w14="http://schemas.microsoft.com/office/word/2010/wordml">
-              <w:rPr>
-                <w:rFonts w:ascii="Segoe UI" w:hAnsi="Segoe UI" w:eastAsia="Segoe UI" w:cs="Segoe UI"/>
-                <w:i w:val="false"/>
-                <w:b w:val="false"/>
-                <w:u w:val="none"/>
-                <w:sz w:val="22"/>
-                <w:szCs w:val="22"/>
-                <w:color w:val="000000"/>
-              </w:rPr>
-              <w:t xml:space="preserve">1,407</w:t>
-            </w:r>
-          </w:p>
-        </w:tc>
-        <w:tc>
-          <w:tcPr>
-            <w:tcBorders>
-              <w:bottom w:val="none" w:sz="0" w:space="0" w:color="000000"/>
-              <w:top w:val="none" w:sz="0" w:space="0" w:color="000000"/>
-              <w:left w:val="none" w:sz="0" w:space="0" w:color="000000"/>
-              <w:right w:val="none" w:sz="0" w:space="0" w:color="000000"/>
-            </w:tcBorders>
-            <w:shd w:val="clear" w:color="auto" w:fill="FFFFFF"/>
-            <w:tcMar>
-              <w:top w:w="0" w:type="dxa"/>
-              <w:bottom w:w="0" w:type="dxa"/>
-              <w:left w:w="0" w:type="dxa"/>
-              <w:right w:w="0" w:type="dxa"/>
-            </w:tcMar>
-            <w:vAlign w:val="center"/>
-          </w:tcPr>
-          <w:p>
-            <w:pPr>
-              <w:pStyle w:val="Normal"/>
-              <w:jc w:val="left"/>
-              <w:pBdr>
-                <w:bottom w:val="none" w:sz="0" w:space="0" w:color="000000"/>
-                <w:top w:val="none" w:sz="0" w:space="0" w:color="000000"/>
-                <w:left w:val="none" w:sz="0" w:space="0" w:color="000000"/>
-                <w:right w:val="none" w:sz="0" w:space="0" w:color="000000"/>
-              </w:pBdr>
-              <w:spacing w:after="100" w:before="100" w:line="240"/>
-              <w:ind w:left="100" w:right="100" w:firstLine="0" w:firstLineChars="0"/>
-            </w:pPr>
-            <w:r xmlns:w="http://schemas.openxmlformats.org/wordprocessingml/2006/main" xmlns:wp="http://schemas.openxmlformats.org/drawingml/2006/wordprocessingDrawing" xmlns:r="http://schemas.openxmlformats.org/officeDocument/2006/relationships" xmlns:w14="http://schemas.microsoft.com/office/word/2010/wordml">
-              <w:rPr>
-                <w:rFonts w:ascii="Segoe UI" w:hAnsi="Segoe UI" w:eastAsia="Segoe UI" w:cs="Segoe UI"/>
-                <w:i w:val="false"/>
-                <w:b w:val="false"/>
-                <w:u w:val="none"/>
-                <w:sz w:val="22"/>
-                <w:szCs w:val="22"/>
-                <w:color w:val="000000"/>
-              </w:rPr>
-              <w:t xml:space="preserve">2017-11-30 - 2018-09-25</w:t>
-            </w:r>
-          </w:p>
-        </w:tc>
-        <w:tc>
-          <w:tcPr>
-            <w:tcBorders>
-              <w:bottom w:val="none" w:sz="0" w:space="0" w:color="000000"/>
-              <w:top w:val="none" w:sz="0" w:space="0" w:color="000000"/>
-              <w:left w:val="none" w:sz="0" w:space="0" w:color="000000"/>
-              <w:right w:val="none" w:sz="0" w:space="0" w:color="000000"/>
-            </w:tcBorders>
-            <w:shd w:val="clear" w:color="auto" w:fill="FFFFFF"/>
-            <w:tcMar>
-              <w:top w:w="0" w:type="dxa"/>
-              <w:bottom w:w="0" w:type="dxa"/>
-              <w:left w:w="0" w:type="dxa"/>
-              <w:right w:w="0" w:type="dxa"/>
-            </w:tcMar>
-            <w:vAlign w:val="center"/>
-          </w:tcPr>
-          <w:p>
-            <w:pPr>
-              <w:pStyle w:val="Normal"/>
-              <w:jc w:val="right"/>
-              <w:pBdr>
-                <w:bottom w:val="none" w:sz="0" w:space="0" w:color="000000"/>
-                <w:top w:val="none" w:sz="0" w:space="0" w:color="000000"/>
-                <w:left w:val="none" w:sz="0" w:space="0" w:color="000000"/>
-                <w:right w:val="none" w:sz="0" w:space="0" w:color="000000"/>
-              </w:pBdr>
-              <w:spacing w:after="100" w:before="100" w:line="240"/>
-              <w:ind w:left="100" w:right="100" w:firstLine="0" w:firstLineChars="0"/>
-            </w:pPr>
-            <w:r xmlns:w="http://schemas.openxmlformats.org/wordprocessingml/2006/main" xmlns:wp="http://schemas.openxmlformats.org/drawingml/2006/wordprocessingDrawing" xmlns:r="http://schemas.openxmlformats.org/officeDocument/2006/relationships" xmlns:w14="http://schemas.microsoft.com/office/word/2010/wordml">
-              <w:rPr>
-                <w:rFonts w:ascii="Segoe UI" w:hAnsi="Segoe UI" w:eastAsia="Segoe UI" w:cs="Segoe UI"/>
-                <w:i w:val="false"/>
-                <w:b w:val="false"/>
-                <w:u w:val="none"/>
-                <w:sz w:val="22"/>
-                <w:szCs w:val="22"/>
-                <w:color w:val="000000"/>
-              </w:rPr>
-              <w:t xml:space="preserve">300</w:t>
-            </w:r>
-          </w:p>
-        </w:tc>
-        <w:tc>
-          <w:tcPr>
-            <w:tcBorders>
-              <w:bottom w:val="none" w:sz="0" w:space="0" w:color="000000"/>
-              <w:top w:val="none" w:sz="0" w:space="0" w:color="000000"/>
-              <w:left w:val="none" w:sz="0" w:space="0" w:color="000000"/>
-              <w:right w:val="none" w:sz="0" w:space="0" w:color="000000"/>
-            </w:tcBorders>
-            <w:shd w:val="clear" w:color="auto" w:fill="FFFFFF"/>
-            <w:tcMar>
-              <w:top w:w="0" w:type="dxa"/>
-              <w:bottom w:w="0" w:type="dxa"/>
-              <w:left w:w="0" w:type="dxa"/>
-              <w:right w:w="0" w:type="dxa"/>
-            </w:tcMar>
-            <w:vAlign w:val="center"/>
-          </w:tcPr>
-          <w:p>
-            <w:pPr>
-              <w:pStyle w:val="Normal"/>
-              <w:jc w:val="left"/>
-              <w:pBdr>
-                <w:bottom w:val="none" w:sz="0" w:space="0" w:color="000000"/>
-                <w:top w:val="none" w:sz="0" w:space="0" w:color="000000"/>
-                <w:left w:val="none" w:sz="0" w:space="0" w:color="000000"/>
-                <w:right w:val="none" w:sz="0" w:space="0" w:color="000000"/>
-              </w:pBdr>
-              <w:spacing w:after="100" w:before="100" w:line="240"/>
-              <w:ind w:left="100" w:right="100" w:firstLine="0" w:firstLineChars="0"/>
-            </w:pPr>
-            <w:r xmlns:w="http://schemas.openxmlformats.org/wordprocessingml/2006/main" xmlns:wp="http://schemas.openxmlformats.org/drawingml/2006/wordprocessingDrawing" xmlns:r="http://schemas.openxmlformats.org/officeDocument/2006/relationships" xmlns:w14="http://schemas.microsoft.com/office/word/2010/wordml">
-              <w:rPr>
-                <w:rFonts w:ascii="Segoe UI" w:hAnsi="Segoe UI" w:eastAsia="Segoe UI" w:cs="Segoe UI"/>
-                <w:i w:val="false"/>
-                <w:b w:val="false"/>
-                <w:u w:val="none"/>
-                <w:sz w:val="22"/>
-                <w:szCs w:val="22"/>
-                <w:color w:val="000000"/>
-              </w:rPr>
-              <w:t xml:space="preserve">JASCO AMAR G3A-AL-4X</w:t>
-            </w:r>
-          </w:p>
-        </w:tc>
-      </w:tr>
-      <w:tr>
-        <w:trPr>
-          <w:trHeight w:val="360" w:hRule="auto"/>
-        </w:trPr>
-        body4
-        <w:tc>
-          <w:tcPr>
-            <w:vMerge/>
-            <w:tcBorders>
-              <w:bottom w:val="none" w:sz="0" w:space="0" w:color="000000"/>
-              <w:top w:val="none" w:sz="0" w:space="0" w:color="000000"/>
-              <w:left w:val="none" w:sz="0" w:space="0" w:color="000000"/>
-              <w:right w:val="none" w:sz="0" w:space="0" w:color="000000"/>
-            </w:tcBorders>
-            <w:shd w:val="clear" w:color="auto" w:fill="FFFFFF"/>
-            <w:tcMar>
-              <w:top w:w="0" w:type="dxa"/>
-              <w:bottom w:w="0" w:type="dxa"/>
-              <w:left w:w="0" w:type="dxa"/>
-              <w:right w:w="0" w:type="dxa"/>
-            </w:tcMar>
-            <w:vAlign w:val="center"/>
-          </w:tcPr>
-          <w:p>
-            <w:pPr>
-              <w:pStyle w:val="Normal"/>
-              <w:jc w:val="left"/>
-              <w:pBdr>
-                <w:bottom w:val="none" w:sz="0" w:space="0" w:color="000000"/>
-                <w:top w:val="none" w:sz="0" w:space="0" w:color="000000"/>
-                <w:left w:val="none" w:sz="0" w:space="0" w:color="000000"/>
-                <w:right w:val="none" w:sz="0" w:space="0" w:color="000000"/>
-              </w:pBdr>
-              <w:spacing w:after="100" w:before="100" w:line="240"/>
-              <w:ind w:left="100" w:right="100" w:firstLine="0" w:firstLineChars="0"/>
-            </w:pPr>
-          </w:p>
-        </w:tc>
-        <w:tc>
-          <w:tcPr>
-            <w:vMerge/>
-            <w:tcBorders>
-              <w:bottom w:val="none" w:sz="0" w:space="0" w:color="000000"/>
-              <w:top w:val="none" w:sz="0" w:space="0" w:color="000000"/>
-              <w:left w:val="none" w:sz="0" w:space="0" w:color="000000"/>
-              <w:right w:val="none" w:sz="0" w:space="0" w:color="000000"/>
-            </w:tcBorders>
-            <w:shd w:val="clear" w:color="auto" w:fill="FFFFFF"/>
-            <w:tcMar>
-              <w:top w:w="0" w:type="dxa"/>
-              <w:bottom w:w="0" w:type="dxa"/>
-              <w:left w:w="0" w:type="dxa"/>
-              <w:right w:w="0" w:type="dxa"/>
-            </w:tcMar>
-            <w:vAlign w:val="center"/>
-          </w:tcPr>
-          <w:p>
-            <w:pPr>
-              <w:pStyle w:val="Normal"/>
-              <w:jc w:val="right"/>
-              <w:pBdr>
-                <w:bottom w:val="none" w:sz="0" w:space="0" w:color="000000"/>
-                <w:top w:val="none" w:sz="0" w:space="0" w:color="000000"/>
-                <w:left w:val="none" w:sz="0" w:space="0" w:color="000000"/>
-                <w:right w:val="none" w:sz="0" w:space="0" w:color="000000"/>
-              </w:pBdr>
-              <w:spacing w:after="100" w:before="100" w:line="240"/>
-              <w:ind w:left="100" w:right="100" w:firstLine="0" w:firstLineChars="0"/>
-            </w:pPr>
-          </w:p>
-        </w:tc>
-        <w:tc>
-          <w:tcPr>
-            <w:vMerge/>
-            <w:tcBorders>
-              <w:bottom w:val="none" w:sz="0" w:space="0" w:color="000000"/>
-              <w:top w:val="none" w:sz="0" w:space="0" w:color="000000"/>
-              <w:left w:val="none" w:sz="0" w:space="0" w:color="000000"/>
-              <w:right w:val="none" w:sz="0" w:space="0" w:color="000000"/>
-            </w:tcBorders>
-            <w:shd w:val="clear" w:color="auto" w:fill="FFFFFF"/>
-            <w:tcMar>
-              <w:top w:w="0" w:type="dxa"/>
-              <w:bottom w:w="0" w:type="dxa"/>
-              <w:left w:w="0" w:type="dxa"/>
-              <w:right w:w="0" w:type="dxa"/>
-            </w:tcMar>
-            <w:vAlign w:val="center"/>
-          </w:tcPr>
-          <w:p>
-            <w:pPr>
-              <w:pStyle w:val="Normal"/>
-              <w:jc w:val="right"/>
-              <w:pBdr>
-                <w:bottom w:val="none" w:sz="0" w:space="0" w:color="000000"/>
-                <w:top w:val="none" w:sz="0" w:space="0" w:color="000000"/>
-                <w:left w:val="none" w:sz="0" w:space="0" w:color="000000"/>
-                <w:right w:val="none" w:sz="0" w:space="0" w:color="000000"/>
-              </w:pBdr>
-              <w:spacing w:after="100" w:before="100" w:line="240"/>
-              <w:ind w:left="100" w:right="100" w:firstLine="0" w:firstLineChars="0"/>
-            </w:pPr>
-          </w:p>
-        </w:tc>
-        <w:tc>
-          <w:tcPr>
-            <w:tcBorders>
-              <w:bottom w:val="none" w:sz="0" w:space="0" w:color="000000"/>
-              <w:top w:val="none" w:sz="0" w:space="0" w:color="000000"/>
-              <w:left w:val="none" w:sz="0" w:space="0" w:color="000000"/>
-              <w:right w:val="none" w:sz="0" w:space="0" w:color="000000"/>
-            </w:tcBorders>
-            <w:shd w:val="clear" w:color="auto" w:fill="FFFFFF"/>
-            <w:tcMar>
-              <w:top w:w="0" w:type="dxa"/>
-              <w:bottom w:w="0" w:type="dxa"/>
-              <w:left w:w="0" w:type="dxa"/>
-              <w:right w:w="0" w:type="dxa"/>
-            </w:tcMar>
-            <w:vAlign w:val="center"/>
-          </w:tcPr>
-          <w:p>
-            <w:pPr>
-              <w:pStyle w:val="Normal"/>
-              <w:jc w:val="right"/>
-              <w:pBdr>
-                <w:bottom w:val="none" w:sz="0" w:space="0" w:color="000000"/>
-                <w:top w:val="none" w:sz="0" w:space="0" w:color="000000"/>
-                <w:left w:val="none" w:sz="0" w:space="0" w:color="000000"/>
-                <w:right w:val="none" w:sz="0" w:space="0" w:color="000000"/>
-              </w:pBdr>
-              <w:spacing w:after="100" w:before="100" w:line="240"/>
-              <w:ind w:left="100" w:right="100" w:firstLine="0" w:firstLineChars="0"/>
-            </w:pPr>
-            <w:r xmlns:w="http://schemas.openxmlformats.org/wordprocessingml/2006/main" xmlns:wp="http://schemas.openxmlformats.org/drawingml/2006/wordprocessingDrawing" xmlns:r="http://schemas.openxmlformats.org/officeDocument/2006/relationships" xmlns:w14="http://schemas.microsoft.com/office/word/2010/wordml">
-              <w:rPr>
-                <w:rFonts w:ascii="Segoe UI" w:hAnsi="Segoe UI" w:eastAsia="Segoe UI" w:cs="Segoe UI"/>
-                <w:i w:val="false"/>
-                <w:b w:val="false"/>
-                <w:u w:val="none"/>
-                <w:sz w:val="22"/>
-                <w:szCs w:val="22"/>
-                <w:color w:val="000000"/>
-              </w:rPr>
-              <w:t xml:space="preserve">1,374</w:t>
-            </w:r>
-          </w:p>
-        </w:tc>
-        <w:tc>
-          <w:tcPr>
-            <w:tcBorders>
-              <w:bottom w:val="none" w:sz="0" w:space="0" w:color="000000"/>
-              <w:top w:val="none" w:sz="0" w:space="0" w:color="000000"/>
-              <w:left w:val="none" w:sz="0" w:space="0" w:color="000000"/>
-              <w:right w:val="none" w:sz="0" w:space="0" w:color="000000"/>
-            </w:tcBorders>
-            <w:shd w:val="clear" w:color="auto" w:fill="FFFFFF"/>
-            <w:tcMar>
-              <w:top w:w="0" w:type="dxa"/>
-              <w:bottom w:w="0" w:type="dxa"/>
-              <w:left w:w="0" w:type="dxa"/>
-              <w:right w:w="0" w:type="dxa"/>
-            </w:tcMar>
-            <w:vAlign w:val="center"/>
-          </w:tcPr>
-          <w:p>
-            <w:pPr>
-              <w:pStyle w:val="Normal"/>
-              <w:jc w:val="left"/>
-              <w:pBdr>
-                <w:bottom w:val="none" w:sz="0" w:space="0" w:color="000000"/>
-                <w:top w:val="none" w:sz="0" w:space="0" w:color="000000"/>
-                <w:left w:val="none" w:sz="0" w:space="0" w:color="000000"/>
-                <w:right w:val="none" w:sz="0" w:space="0" w:color="000000"/>
-              </w:pBdr>
-              <w:spacing w:after="100" w:before="100" w:line="240"/>
-              <w:ind w:left="100" w:right="100" w:firstLine="0" w:firstLineChars="0"/>
-            </w:pPr>
-            <w:r xmlns:w="http://schemas.openxmlformats.org/wordprocessingml/2006/main" xmlns:wp="http://schemas.openxmlformats.org/drawingml/2006/wordprocessingDrawing" xmlns:r="http://schemas.openxmlformats.org/officeDocument/2006/relationships" xmlns:w14="http://schemas.microsoft.com/office/word/2010/wordml">
-              <w:rPr>
-                <w:rFonts w:ascii="Segoe UI" w:hAnsi="Segoe UI" w:eastAsia="Segoe UI" w:cs="Segoe UI"/>
-                <w:i w:val="false"/>
-                <w:b w:val="false"/>
-                <w:u w:val="none"/>
-                <w:sz w:val="22"/>
-                <w:szCs w:val="22"/>
-                <w:color w:val="000000"/>
-              </w:rPr>
-              <w:t xml:space="preserve">2018-09-25 - 2019-09-10</w:t>
-            </w:r>
-          </w:p>
-        </w:tc>
-        <w:tc>
-          <w:tcPr>
-            <w:tcBorders>
-              <w:bottom w:val="none" w:sz="0" w:space="0" w:color="000000"/>
-              <w:top w:val="none" w:sz="0" w:space="0" w:color="000000"/>
-              <w:left w:val="none" w:sz="0" w:space="0" w:color="000000"/>
-              <w:right w:val="none" w:sz="0" w:space="0" w:color="000000"/>
-            </w:tcBorders>
-            <w:shd w:val="clear" w:color="auto" w:fill="FFFFFF"/>
-            <w:tcMar>
-              <w:top w:w="0" w:type="dxa"/>
-              <w:bottom w:w="0" w:type="dxa"/>
-              <w:left w:w="0" w:type="dxa"/>
-              <w:right w:w="0" w:type="dxa"/>
-            </w:tcMar>
-            <w:vAlign w:val="center"/>
-          </w:tcPr>
-          <w:p>
-            <w:pPr>
-              <w:pStyle w:val="Normal"/>
-              <w:jc w:val="right"/>
-              <w:pBdr>
-                <w:bottom w:val="none" w:sz="0" w:space="0" w:color="000000"/>
-                <w:top w:val="none" w:sz="0" w:space="0" w:color="000000"/>
-                <w:left w:val="none" w:sz="0" w:space="0" w:color="000000"/>
-                <w:right w:val="none" w:sz="0" w:space="0" w:color="000000"/>
-              </w:pBdr>
-              <w:spacing w:after="100" w:before="100" w:line="240"/>
-              <w:ind w:left="100" w:right="100" w:firstLine="0" w:firstLineChars="0"/>
-            </w:pPr>
-            <w:r xmlns:w="http://schemas.openxmlformats.org/wordprocessingml/2006/main" xmlns:wp="http://schemas.openxmlformats.org/drawingml/2006/wordprocessingDrawing" xmlns:r="http://schemas.openxmlformats.org/officeDocument/2006/relationships" xmlns:w14="http://schemas.microsoft.com/office/word/2010/wordml">
-              <w:rPr>
-                <w:rFonts w:ascii="Segoe UI" w:hAnsi="Segoe UI" w:eastAsia="Segoe UI" w:cs="Segoe UI"/>
-                <w:i w:val="false"/>
-                <w:b w:val="false"/>
-                <w:u w:val="none"/>
-                <w:sz w:val="22"/>
-                <w:szCs w:val="22"/>
-                <w:color w:val="000000"/>
-              </w:rPr>
-              <w:t xml:space="preserve">351</w:t>
-            </w:r>
-          </w:p>
-        </w:tc>
-        <w:tc>
-          <w:tcPr>
-            <w:vMerge w:val="restart"/>
-            <w:tcBorders>
-              <w:bottom w:val="single" w:sz="12" w:space="0" w:color="666666"/>
-              <w:top w:val="none" w:sz="0" w:space="0" w:color="000000"/>
-              <w:left w:val="none" w:sz="0" w:space="0" w:color="000000"/>
-              <w:right w:val="none" w:sz="0" w:space="0" w:color="000000"/>
-            </w:tcBorders>
-            <w:shd w:val="clear" w:color="auto" w:fill="FFFFFF"/>
-            <w:tcMar>
-              <w:top w:w="0" w:type="dxa"/>
-              <w:bottom w:w="0" w:type="dxa"/>
-              <w:left w:w="0" w:type="dxa"/>
-              <w:right w:w="0" w:type="dxa"/>
-            </w:tcMar>
-            <w:vAlign w:val="center"/>
-          </w:tcPr>
-          <w:p>
-            <w:pPr>
-              <w:pStyle w:val="Normal"/>
-              <w:jc w:val="left"/>
-              <w:pBdr>
-                <w:bottom w:val="none" w:sz="0" w:space="0" w:color="000000"/>
-                <w:top w:val="none" w:sz="0" w:space="0" w:color="000000"/>
-                <w:left w:val="none" w:sz="0" w:space="0" w:color="000000"/>
-                <w:right w:val="none" w:sz="0" w:space="0" w:color="000000"/>
-              </w:pBdr>
-              <w:spacing w:after="100" w:before="100" w:line="240"/>
-              <w:ind w:left="100" w:right="100" w:firstLine="0" w:firstLineChars="0"/>
-            </w:pPr>
-            <w:r xmlns:w="http://schemas.openxmlformats.org/wordprocessingml/2006/main" xmlns:wp="http://schemas.openxmlformats.org/drawingml/2006/wordprocessingDrawing" xmlns:r="http://schemas.openxmlformats.org/officeDocument/2006/relationships" xmlns:w14="http://schemas.microsoft.com/office/word/2010/wordml">
-              <w:rPr>
-                <w:rFonts w:ascii="Segoe UI" w:hAnsi="Segoe UI" w:eastAsia="Segoe UI" w:cs="Segoe UI"/>
-                <w:i w:val="false"/>
-                <w:b w:val="false"/>
-                <w:u w:val="none"/>
-                <w:sz w:val="22"/>
-                <w:szCs w:val="22"/>
-                <w:color w:val="000000"/>
-              </w:rPr>
-              <w:t xml:space="preserve">JASCO AMAR G4-UD</w:t>
-            </w:r>
-          </w:p>
-        </w:tc>
-      </w:tr>
-      <w:tr>
-        <w:trPr>
-          <w:trHeight w:val="360" w:hRule="auto"/>
-        </w:trPr>
-        body5
         <w:tc>
           <w:tcPr>
             <w:tcBorders>
@@ -1727,7 +1129,7 @@
                 <w:szCs w:val="22"/>
                 <w:color w:val="000000"/>
               </w:rPr>
-              <w:t xml:space="preserve">CS1</w:t>
+              <w:t xml:space="preserve">MBK</w:t>
             </w:r>
           </w:p>
         </w:tc>
@@ -1771,7 +1173,7 @@
                 <w:szCs w:val="22"/>
                 <w:color w:val="000000"/>
               </w:rPr>
-              <w:t xml:space="preserve">47.4344</w:t>
+              <w:t xml:space="preserve">45.1432</w:t>
             </w:r>
           </w:p>
         </w:tc>
@@ -1815,7 +1217,7 @@
                 <w:szCs w:val="22"/>
                 <w:color w:val="000000"/>
               </w:rPr>
-              <w:t xml:space="preserve">-60.0532</w:t>
+              <w:t xml:space="preserve">-59.7151</w:t>
             </w:r>
           </w:p>
         </w:tc>
@@ -1859,7 +1261,7 @@
                 <w:szCs w:val="22"/>
                 <w:color w:val="000000"/>
               </w:rPr>
-              <w:t xml:space="preserve">490</w:t>
+              <w:t xml:space="preserve">114</w:t>
             </w:r>
           </w:p>
         </w:tc>
@@ -1903,15 +1305,16 @@
                 <w:szCs w:val="22"/>
                 <w:color w:val="000000"/>
               </w:rPr>
-              <w:t xml:space="preserve">2022-10-16 - 2023-08-17</w:t>
+              <w:t xml:space="preserve">2021-09-03 - 2022-09-13</w:t>
             </w:r>
           </w:p>
         </w:tc>
         <w:tc>
           <w:tcPr>
+            <w:vMerge/>
             <w:tcBorders>
               <w:bottom w:val="single" w:sz="12" w:space="0" w:color="666666"/>
-              <w:top w:val="none" w:sz="0" w:space="0" w:color="000000"/>
+              <w:top w:val="single" w:sz="12" w:space="0" w:color="666666"/>
               <w:left w:val="none" w:sz="0" w:space="0" w:color="000000"/>
               <w:right w:val="none" w:sz="0" w:space="0" w:color="000000"/>
             </w:tcBorders>
@@ -1937,18 +1340,6 @@
               <w:spacing w:after="100" w:before="100" w:line="240"/>
               <w:ind w:left="100" w:right="100" w:firstLine="0" w:firstLineChars="0"/>
             </w:pPr>
-            <w:r xmlns:w="http://schemas.openxmlformats.org/wordprocessingml/2006/main" xmlns:wp="http://schemas.openxmlformats.org/drawingml/2006/wordprocessingDrawing" xmlns:r="http://schemas.openxmlformats.org/officeDocument/2006/relationships" xmlns:w14="http://schemas.microsoft.com/office/word/2010/wordml">
-              <w:rPr>
-                <w:rFonts w:ascii="Segoe UI" w:hAnsi="Segoe UI" w:eastAsia="Segoe UI" w:cs="Segoe UI"/>
-                <w:i w:val="false"/>
-                <w:b w:val="false"/>
-                <w:u w:val="none"/>
-                <w:sz w:val="22"/>
-                <w:szCs w:val="22"/>
-                <w:color w:val="000000"/>
-              </w:rPr>
-              <w:t xml:space="preserve">306</w:t>
-            </w:r>
           </w:p>
         </w:tc>
         <w:tc>
@@ -1956,7 +1347,7 @@
             <w:vMerge/>
             <w:tcBorders>
               <w:bottom w:val="single" w:sz="12" w:space="0" w:color="666666"/>
-              <w:top w:val="single" w:sz="12" w:space="0" w:color="666666"/>
+              <w:top w:val="none" w:sz="0" w:space="0" w:color="000000"/>
               <w:left w:val="none" w:sz="0" w:space="0" w:color="000000"/>
               <w:right w:val="none" w:sz="0" w:space="0" w:color="000000"/>
             </w:tcBorders>
@@ -3199,7 +2590,7 @@
         <w:pStyle w:val="FirstParagraph"/>
       </w:pPr>
       <w:r>
-        <w:t xml:space="preserve">Blue whale (audible calls) were most prevalent at CS1 (16.3%) and least at COC (1.1%). Blue whale (tonal calls) were most prevalent at CS1 (39.2%) and least at COC (10.7%). Fin whale were most prevalent at COC (78.2%) and least at CS1 (57.8%). Humpback whale were most prevalent at DAC (15.4%) and least at CS1 (2%). Minke whale were most prevalent at COC (0.4%) and least at DAC (0.3%). North Atlantic right whale were most prevalent at DAC (0.2%) and least at CS1 (0%). Sei whale were most prevalent at COC (19.2%) and least at CS1 (3.6%).</w:t>
+        <w:t xml:space="preserve">Blue whale (audible calls) were most prevalent at MBK (18.1%) and least at COC (1.1%). Blue whale (tonal calls) were most prevalent at MBK (40.2%) and least at COC (10.7%). Fin whale were most prevalent at MBK (91.8%) and least at COC (78.2%). Humpback whale were most prevalent at MBK (49.5%) and least at COC (12.5%). Minke whale were most prevalent at MBK (17%) and least at COC (0.4%). North Atlantic right whale were most prevalent at MBK (2.9%) and least at COC (0.1%). Sei whale were most prevalent at COC (19.2%) and least at MBK (13%).</w:t>
       </w:r>
     </w:p>
     <w:p>
@@ -3224,7 +2615,7 @@
               <a:graphicData uri="http://schemas.openxmlformats.org/drawingml/2006/picture">
                 <pic:pic>
                   <pic:nvPicPr>
-                    <pic:cNvPr descr="C:/Users/MACKLING/Documents/R-Github/BaleenWhale_Summary_Report/baleenwhale_summary_report_2024-05-24_files/figure-docx/summary_fig-1.png" id="26" name="Picture"/>
+                    <pic:cNvPr descr="C:/Users/MACKLING/Documents/R-Github/BaleenWhale_Summary_Report/baleenwhale_summary_report_2024-05-28_files/figure-docx/summary_fig-1.png" id="26" name="Picture"/>
                     <pic:cNvPicPr>
                       <a:picLocks noChangeArrowheads="1" noChangeAspect="1"/>
                     </pic:cNvPicPr>
@@ -3290,14 +2681,14 @@
       <w:r>
         <w:drawing>
           <wp:inline>
-            <wp:extent cx="5943600" cy="2377439"/>
+            <wp:extent cx="5943600" cy="1584959"/>
             <wp:effectExtent b="0" l="0" r="0" t="0"/>
             <wp:docPr descr="" title="" id="28" name="Picture"/>
             <a:graphic>
               <a:graphicData uri="http://schemas.openxmlformats.org/drawingml/2006/picture">
                 <pic:pic>
                   <pic:nvPicPr>
-                    <pic:cNvPr descr="C:/Users/MACKLING/Documents/R-Github/BaleenWhale_Summary_Report/baleenwhale_summary_report_2024-05-24_files/figure-docx/weekly_presence_fig-1.png" id="29" name="Picture"/>
+                    <pic:cNvPr descr="C:/Users/MACKLING/Documents/R-Github/BaleenWhale_Summary_Report/baleenwhale_summary_report_2024-05-28_files/figure-docx/weekly_presence_fig-1.png" id="29" name="Picture"/>
                     <pic:cNvPicPr>
                       <a:picLocks noChangeArrowheads="1" noChangeAspect="1"/>
                     </pic:cNvPicPr>
@@ -3311,7 +2702,7 @@
                   <pic:spPr bwMode="auto">
                     <a:xfrm>
                       <a:off x="0" y="0"/>
-                      <a:ext cx="5943600" cy="2377439"/>
+                      <a:ext cx="5943600" cy="1584959"/>
                     </a:xfrm>
                     <a:prstGeom prst="rect">
                       <a:avLst/>
@@ -3355,14 +2746,14 @@
       <w:r>
         <w:drawing>
           <wp:inline>
-            <wp:extent cx="5943600" cy="2377439"/>
+            <wp:extent cx="5943600" cy="1584959"/>
             <wp:effectExtent b="0" l="0" r="0" t="0"/>
             <wp:docPr descr="" title="" id="31" name="Picture"/>
             <a:graphic>
               <a:graphicData uri="http://schemas.openxmlformats.org/drawingml/2006/picture">
                 <pic:pic>
                   <pic:nvPicPr>
-                    <pic:cNvPr descr="C:/Users/MACKLING/Documents/R-Github/BaleenWhale_Summary_Report/baleenwhale_summary_report_2024-05-24_files/figure-docx/weekly_presence_fig-2.png" id="32" name="Picture"/>
+                    <pic:cNvPr descr="C:/Users/MACKLING/Documents/R-Github/BaleenWhale_Summary_Report/baleenwhale_summary_report_2024-05-28_files/figure-docx/weekly_presence_fig-2.png" id="32" name="Picture"/>
                     <pic:cNvPicPr>
                       <a:picLocks noChangeArrowheads="1" noChangeAspect="1"/>
                     </pic:cNvPicPr>
@@ -3376,7 +2767,7 @@
                   <pic:spPr bwMode="auto">
                     <a:xfrm>
                       <a:off x="0" y="0"/>
-                      <a:ext cx="5943600" cy="2377439"/>
+                      <a:ext cx="5943600" cy="1584959"/>
                     </a:xfrm>
                     <a:prstGeom prst="rect">
                       <a:avLst/>
@@ -3420,14 +2811,14 @@
       <w:r>
         <w:drawing>
           <wp:inline>
-            <wp:extent cx="5943600" cy="2377439"/>
+            <wp:extent cx="5943600" cy="1584959"/>
             <wp:effectExtent b="0" l="0" r="0" t="0"/>
             <wp:docPr descr="" title="" id="34" name="Picture"/>
             <a:graphic>
               <a:graphicData uri="http://schemas.openxmlformats.org/drawingml/2006/picture">
                 <pic:pic>
                   <pic:nvPicPr>
-                    <pic:cNvPr descr="C:/Users/MACKLING/Documents/R-Github/BaleenWhale_Summary_Report/baleenwhale_summary_report_2024-05-24_files/figure-docx/weekly_presence_fig-3.png" id="35" name="Picture"/>
+                    <pic:cNvPr descr="C:/Users/MACKLING/Documents/R-Github/BaleenWhale_Summary_Report/baleenwhale_summary_report_2024-05-28_files/figure-docx/weekly_presence_fig-3.png" id="35" name="Picture"/>
                     <pic:cNvPicPr>
                       <a:picLocks noChangeArrowheads="1" noChangeAspect="1"/>
                     </pic:cNvPicPr>
@@ -3441,7 +2832,7 @@
                   <pic:spPr bwMode="auto">
                     <a:xfrm>
                       <a:off x="0" y="0"/>
-                      <a:ext cx="5943600" cy="2377439"/>
+                      <a:ext cx="5943600" cy="1584959"/>
                     </a:xfrm>
                     <a:prstGeom prst="rect">
                       <a:avLst/>
@@ -3485,14 +2876,14 @@
       <w:r>
         <w:drawing>
           <wp:inline>
-            <wp:extent cx="5943600" cy="2377439"/>
+            <wp:extent cx="5943600" cy="1584959"/>
             <wp:effectExtent b="0" l="0" r="0" t="0"/>
             <wp:docPr descr="" title="" id="37" name="Picture"/>
             <a:graphic>
               <a:graphicData uri="http://schemas.openxmlformats.org/drawingml/2006/picture">
                 <pic:pic>
                   <pic:nvPicPr>
-                    <pic:cNvPr descr="C:/Users/MACKLING/Documents/R-Github/BaleenWhale_Summary_Report/baleenwhale_summary_report_2024-05-24_files/figure-docx/weekly_presence_fig-4.png" id="38" name="Picture"/>
+                    <pic:cNvPr descr="C:/Users/MACKLING/Documents/R-Github/BaleenWhale_Summary_Report/baleenwhale_summary_report_2024-05-28_files/figure-docx/weekly_presence_fig-4.png" id="38" name="Picture"/>
                     <pic:cNvPicPr>
                       <a:picLocks noChangeArrowheads="1" noChangeAspect="1"/>
                     </pic:cNvPicPr>
@@ -3506,7 +2897,7 @@
                   <pic:spPr bwMode="auto">
                     <a:xfrm>
                       <a:off x="0" y="0"/>
-                      <a:ext cx="5943600" cy="2377439"/>
+                      <a:ext cx="5943600" cy="1584959"/>
                     </a:xfrm>
                     <a:prstGeom prst="rect">
                       <a:avLst/>
@@ -3550,14 +2941,14 @@
       <w:r>
         <w:drawing>
           <wp:inline>
-            <wp:extent cx="5943600" cy="2377439"/>
+            <wp:extent cx="5943600" cy="1584959"/>
             <wp:effectExtent b="0" l="0" r="0" t="0"/>
             <wp:docPr descr="" title="" id="40" name="Picture"/>
             <a:graphic>
               <a:graphicData uri="http://schemas.openxmlformats.org/drawingml/2006/picture">
                 <pic:pic>
                   <pic:nvPicPr>
-                    <pic:cNvPr descr="C:/Users/MACKLING/Documents/R-Github/BaleenWhale_Summary_Report/baleenwhale_summary_report_2024-05-24_files/figure-docx/weekly_presence_fig-5.png" id="41" name="Picture"/>
+                    <pic:cNvPr descr="C:/Users/MACKLING/Documents/R-Github/BaleenWhale_Summary_Report/baleenwhale_summary_report_2024-05-28_files/figure-docx/weekly_presence_fig-5.png" id="41" name="Picture"/>
                     <pic:cNvPicPr>
                       <a:picLocks noChangeArrowheads="1" noChangeAspect="1"/>
                     </pic:cNvPicPr>
@@ -3571,7 +2962,7 @@
                   <pic:spPr bwMode="auto">
                     <a:xfrm>
                       <a:off x="0" y="0"/>
-                      <a:ext cx="5943600" cy="2377439"/>
+                      <a:ext cx="5943600" cy="1584959"/>
                     </a:xfrm>
                     <a:prstGeom prst="rect">
                       <a:avLst/>
@@ -3615,14 +3006,14 @@
       <w:r>
         <w:drawing>
           <wp:inline>
-            <wp:extent cx="5943600" cy="2377439"/>
+            <wp:extent cx="5943600" cy="1584959"/>
             <wp:effectExtent b="0" l="0" r="0" t="0"/>
             <wp:docPr descr="" title="" id="43" name="Picture"/>
             <a:graphic>
               <a:graphicData uri="http://schemas.openxmlformats.org/drawingml/2006/picture">
                 <pic:pic>
                   <pic:nvPicPr>
-                    <pic:cNvPr descr="C:/Users/MACKLING/Documents/R-Github/BaleenWhale_Summary_Report/baleenwhale_summary_report_2024-05-24_files/figure-docx/weekly_presence_fig-6.png" id="44" name="Picture"/>
+                    <pic:cNvPr descr="C:/Users/MACKLING/Documents/R-Github/BaleenWhale_Summary_Report/baleenwhale_summary_report_2024-05-28_files/figure-docx/weekly_presence_fig-6.png" id="44" name="Picture"/>
                     <pic:cNvPicPr>
                       <a:picLocks noChangeArrowheads="1" noChangeAspect="1"/>
                     </pic:cNvPicPr>
@@ -3636,7 +3027,7 @@
                   <pic:spPr bwMode="auto">
                     <a:xfrm>
                       <a:off x="0" y="0"/>
-                      <a:ext cx="5943600" cy="2377439"/>
+                      <a:ext cx="5943600" cy="1584959"/>
                     </a:xfrm>
                     <a:prstGeom prst="rect">
                       <a:avLst/>
@@ -3680,14 +3071,14 @@
       <w:r>
         <w:drawing>
           <wp:inline>
-            <wp:extent cx="5943600" cy="2377439"/>
+            <wp:extent cx="5943600" cy="1584959"/>
             <wp:effectExtent b="0" l="0" r="0" t="0"/>
             <wp:docPr descr="" title="" id="46" name="Picture"/>
             <a:graphic>
               <a:graphicData uri="http://schemas.openxmlformats.org/drawingml/2006/picture">
                 <pic:pic>
                   <pic:nvPicPr>
-                    <pic:cNvPr descr="C:/Users/MACKLING/Documents/R-Github/BaleenWhale_Summary_Report/baleenwhale_summary_report_2024-05-24_files/figure-docx/weekly_presence_fig-7.png" id="47" name="Picture"/>
+                    <pic:cNvPr descr="C:/Users/MACKLING/Documents/R-Github/BaleenWhale_Summary_Report/baleenwhale_summary_report_2024-05-28_files/figure-docx/weekly_presence_fig-7.png" id="47" name="Picture"/>
                     <pic:cNvPicPr>
                       <a:picLocks noChangeArrowheads="1" noChangeAspect="1"/>
                     </pic:cNvPicPr>
@@ -3701,7 +3092,7 @@
                   <pic:spPr bwMode="auto">
                     <a:xfrm>
                       <a:off x="0" y="0"/>
-                      <a:ext cx="5943600" cy="2377439"/>
+                      <a:ext cx="5943600" cy="1584959"/>
                     </a:xfrm>
                     <a:prstGeom prst="rect">
                       <a:avLst/>
@@ -3760,14 +3151,14 @@
       <w:r>
         <w:drawing>
           <wp:inline>
-            <wp:extent cx="5943600" cy="2377439"/>
+            <wp:extent cx="5943600" cy="1584959"/>
             <wp:effectExtent b="0" l="0" r="0" t="0"/>
             <wp:docPr descr="" title="" id="50" name="Picture"/>
             <a:graphic>
               <a:graphicData uri="http://schemas.openxmlformats.org/drawingml/2006/picture">
                 <pic:pic>
                   <pic:nvPicPr>
-                    <pic:cNvPr descr="C:/Users/MACKLING/Documents/R-Github/BaleenWhale_Summary_Report/baleenwhale_summary_report_2024-05-24_files/figure-docx/daily_presence_fig-1.png" id="51" name="Picture"/>
+                    <pic:cNvPr descr="C:/Users/MACKLING/Documents/R-Github/BaleenWhale_Summary_Report/baleenwhale_summary_report_2024-05-28_files/figure-docx/daily_presence_fig-1.png" id="51" name="Picture"/>
                     <pic:cNvPicPr>
                       <a:picLocks noChangeArrowheads="1" noChangeAspect="1"/>
                     </pic:cNvPicPr>
@@ -3781,7 +3172,7 @@
                   <pic:spPr bwMode="auto">
                     <a:xfrm>
                       <a:off x="0" y="0"/>
-                      <a:ext cx="5943600" cy="2377439"/>
+                      <a:ext cx="5943600" cy="1584959"/>
                     </a:xfrm>
                     <a:prstGeom prst="rect">
                       <a:avLst/>
@@ -3815,7 +3206,7 @@
         <w:t xml:space="preserve"> </w:t>
       </w:r>
       <w:r>
-        <w:t xml:space="preserve">Daily occurrence of confirmed Fin whale at each recording station. Grey shading represents periods with no recording effort throughout the study period 2017 - 2023</w:t>
+        <w:t xml:space="preserve">Daily occurrence of confirmed Fin whale at each recording station. Grey shading represents periods with no recording effort throughout the study period 2018 - 2023</w:t>
       </w:r>
     </w:p>
     <w:p>
@@ -3825,14 +3216,14 @@
       <w:r>
         <w:drawing>
           <wp:inline>
-            <wp:extent cx="5943600" cy="2377439"/>
+            <wp:extent cx="5943600" cy="1584959"/>
             <wp:effectExtent b="0" l="0" r="0" t="0"/>
             <wp:docPr descr="" title="" id="53" name="Picture"/>
             <a:graphic>
               <a:graphicData uri="http://schemas.openxmlformats.org/drawingml/2006/picture">
                 <pic:pic>
                   <pic:nvPicPr>
-                    <pic:cNvPr descr="C:/Users/MACKLING/Documents/R-Github/BaleenWhale_Summary_Report/baleenwhale_summary_report_2024-05-24_files/figure-docx/daily_presence_fig-2.png" id="54" name="Picture"/>
+                    <pic:cNvPr descr="C:/Users/MACKLING/Documents/R-Github/BaleenWhale_Summary_Report/baleenwhale_summary_report_2024-05-28_files/figure-docx/daily_presence_fig-2.png" id="54" name="Picture"/>
                     <pic:cNvPicPr>
                       <a:picLocks noChangeArrowheads="1" noChangeAspect="1"/>
                     </pic:cNvPicPr>
@@ -3846,7 +3237,7 @@
                   <pic:spPr bwMode="auto">
                     <a:xfrm>
                       <a:off x="0" y="0"/>
-                      <a:ext cx="5943600" cy="2377439"/>
+                      <a:ext cx="5943600" cy="1584959"/>
                     </a:xfrm>
                     <a:prstGeom prst="rect">
                       <a:avLst/>
@@ -3880,7 +3271,7 @@
         <w:t xml:space="preserve"> </w:t>
       </w:r>
       <w:r>
-        <w:t xml:space="preserve">Daily occurrence of confirmed Humpback whale at each recording station. Grey shading represents periods with no recording effort throughout the study period 2017 - 2023</w:t>
+        <w:t xml:space="preserve">Daily occurrence of confirmed Humpback whale at each recording station. Grey shading represents periods with no recording effort throughout the study period 2018 - 2023</w:t>
       </w:r>
     </w:p>
     <w:p>
@@ -3890,14 +3281,14 @@
       <w:r>
         <w:drawing>
           <wp:inline>
-            <wp:extent cx="5943600" cy="2377439"/>
+            <wp:extent cx="5943600" cy="1584959"/>
             <wp:effectExtent b="0" l="0" r="0" t="0"/>
             <wp:docPr descr="" title="" id="56" name="Picture"/>
             <a:graphic>
               <a:graphicData uri="http://schemas.openxmlformats.org/drawingml/2006/picture">
                 <pic:pic>
                   <pic:nvPicPr>
-                    <pic:cNvPr descr="C:/Users/MACKLING/Documents/R-Github/BaleenWhale_Summary_Report/baleenwhale_summary_report_2024-05-24_files/figure-docx/daily_presence_fig-3.png" id="57" name="Picture"/>
+                    <pic:cNvPr descr="C:/Users/MACKLING/Documents/R-Github/BaleenWhale_Summary_Report/baleenwhale_summary_report_2024-05-28_files/figure-docx/daily_presence_fig-3.png" id="57" name="Picture"/>
                     <pic:cNvPicPr>
                       <a:picLocks noChangeArrowheads="1" noChangeAspect="1"/>
                     </pic:cNvPicPr>
@@ -3911,7 +3302,7 @@
                   <pic:spPr bwMode="auto">
                     <a:xfrm>
                       <a:off x="0" y="0"/>
-                      <a:ext cx="5943600" cy="2377439"/>
+                      <a:ext cx="5943600" cy="1584959"/>
                     </a:xfrm>
                     <a:prstGeom prst="rect">
                       <a:avLst/>
@@ -3945,7 +3336,7 @@
         <w:t xml:space="preserve"> </w:t>
       </w:r>
       <w:r>
-        <w:t xml:space="preserve">Daily occurrence of confirmed Blue whale (tonal calls) at each recording station. Grey shading represents periods with no recording effort throughout the study period 2017 - 2023</w:t>
+        <w:t xml:space="preserve">Daily occurrence of confirmed Blue whale (tonal calls) at each recording station. Grey shading represents periods with no recording effort throughout the study period 2018 - 2023</w:t>
       </w:r>
     </w:p>
     <w:p>
@@ -3955,14 +3346,14 @@
       <w:r>
         <w:drawing>
           <wp:inline>
-            <wp:extent cx="5943600" cy="2377439"/>
+            <wp:extent cx="5943600" cy="1584959"/>
             <wp:effectExtent b="0" l="0" r="0" t="0"/>
             <wp:docPr descr="" title="" id="59" name="Picture"/>
             <a:graphic>
               <a:graphicData uri="http://schemas.openxmlformats.org/drawingml/2006/picture">
                 <pic:pic>
                   <pic:nvPicPr>
-                    <pic:cNvPr descr="C:/Users/MACKLING/Documents/R-Github/BaleenWhale_Summary_Report/baleenwhale_summary_report_2024-05-24_files/figure-docx/daily_presence_fig-4.png" id="60" name="Picture"/>
+                    <pic:cNvPr descr="C:/Users/MACKLING/Documents/R-Github/BaleenWhale_Summary_Report/baleenwhale_summary_report_2024-05-28_files/figure-docx/daily_presence_fig-4.png" id="60" name="Picture"/>
                     <pic:cNvPicPr>
                       <a:picLocks noChangeArrowheads="1" noChangeAspect="1"/>
                     </pic:cNvPicPr>
@@ -3976,7 +3367,7 @@
                   <pic:spPr bwMode="auto">
                     <a:xfrm>
                       <a:off x="0" y="0"/>
-                      <a:ext cx="5943600" cy="2377439"/>
+                      <a:ext cx="5943600" cy="1584959"/>
                     </a:xfrm>
                     <a:prstGeom prst="rect">
                       <a:avLst/>
@@ -4010,7 +3401,7 @@
         <w:t xml:space="preserve"> </w:t>
       </w:r>
       <w:r>
-        <w:t xml:space="preserve">Daily occurrence of confirmed Sei whale at each recording station. Grey shading represents periods with no recording effort throughout the study period 2017 - 2023</w:t>
+        <w:t xml:space="preserve">Daily occurrence of confirmed Sei whale at each recording station. Grey shading represents periods with no recording effort throughout the study period 2018 - 2023</w:t>
       </w:r>
     </w:p>
     <w:p>
@@ -4020,14 +3411,14 @@
       <w:r>
         <w:drawing>
           <wp:inline>
-            <wp:extent cx="5943600" cy="2377439"/>
+            <wp:extent cx="5943600" cy="1584959"/>
             <wp:effectExtent b="0" l="0" r="0" t="0"/>
             <wp:docPr descr="" title="" id="62" name="Picture"/>
             <a:graphic>
               <a:graphicData uri="http://schemas.openxmlformats.org/drawingml/2006/picture">
                 <pic:pic>
                   <pic:nvPicPr>
-                    <pic:cNvPr descr="C:/Users/MACKLING/Documents/R-Github/BaleenWhale_Summary_Report/baleenwhale_summary_report_2024-05-24_files/figure-docx/daily_presence_fig-5.png" id="63" name="Picture"/>
+                    <pic:cNvPr descr="C:/Users/MACKLING/Documents/R-Github/BaleenWhale_Summary_Report/baleenwhale_summary_report_2024-05-28_files/figure-docx/daily_presence_fig-5.png" id="63" name="Picture"/>
                     <pic:cNvPicPr>
                       <a:picLocks noChangeArrowheads="1" noChangeAspect="1"/>
                     </pic:cNvPicPr>
@@ -4041,7 +3432,7 @@
                   <pic:spPr bwMode="auto">
                     <a:xfrm>
                       <a:off x="0" y="0"/>
-                      <a:ext cx="5943600" cy="2377439"/>
+                      <a:ext cx="5943600" cy="1584959"/>
                     </a:xfrm>
                     <a:prstGeom prst="rect">
                       <a:avLst/>
@@ -4075,7 +3466,7 @@
         <w:t xml:space="preserve"> </w:t>
       </w:r>
       <w:r>
-        <w:t xml:space="preserve">Daily occurrence of confirmed Blue whale (audible calls) at each recording station. Grey shading represents periods with no recording effort throughout the study period 2017 - 2023</w:t>
+        <w:t xml:space="preserve">Daily occurrence of confirmed Blue whale (audible calls) at each recording station. Grey shading represents periods with no recording effort throughout the study period 2018 - 2023</w:t>
       </w:r>
     </w:p>
     <w:p>
@@ -4085,14 +3476,14 @@
       <w:r>
         <w:drawing>
           <wp:inline>
-            <wp:extent cx="5943600" cy="2377439"/>
+            <wp:extent cx="5943600" cy="1584959"/>
             <wp:effectExtent b="0" l="0" r="0" t="0"/>
             <wp:docPr descr="" title="" id="65" name="Picture"/>
             <a:graphic>
               <a:graphicData uri="http://schemas.openxmlformats.org/drawingml/2006/picture">
                 <pic:pic>
                   <pic:nvPicPr>
-                    <pic:cNvPr descr="C:/Users/MACKLING/Documents/R-Github/BaleenWhale_Summary_Report/baleenwhale_summary_report_2024-05-24_files/figure-docx/daily_presence_fig-6.png" id="66" name="Picture"/>
+                    <pic:cNvPr descr="C:/Users/MACKLING/Documents/R-Github/BaleenWhale_Summary_Report/baleenwhale_summary_report_2024-05-28_files/figure-docx/daily_presence_fig-6.png" id="66" name="Picture"/>
                     <pic:cNvPicPr>
                       <a:picLocks noChangeArrowheads="1" noChangeAspect="1"/>
                     </pic:cNvPicPr>
@@ -4106,7 +3497,7 @@
                   <pic:spPr bwMode="auto">
                     <a:xfrm>
                       <a:off x="0" y="0"/>
-                      <a:ext cx="5943600" cy="2377439"/>
+                      <a:ext cx="5943600" cy="1584959"/>
                     </a:xfrm>
                     <a:prstGeom prst="rect">
                       <a:avLst/>
@@ -4140,7 +3531,7 @@
         <w:t xml:space="preserve"> </w:t>
       </w:r>
       <w:r>
-        <w:t xml:space="preserve">Daily occurrence of confirmed North Atlantic right whale at each recording station. Grey shading represents periods with no recording effort throughout the study period 2017 - 2023</w:t>
+        <w:t xml:space="preserve">Daily occurrence of confirmed North Atlantic right whale at each recording station. Grey shading represents periods with no recording effort throughout the study period 2018 - 2023</w:t>
       </w:r>
     </w:p>
     <w:p>
@@ -4150,14 +3541,14 @@
       <w:r>
         <w:drawing>
           <wp:inline>
-            <wp:extent cx="5943600" cy="2377439"/>
+            <wp:extent cx="5943600" cy="1584959"/>
             <wp:effectExtent b="0" l="0" r="0" t="0"/>
             <wp:docPr descr="" title="" id="68" name="Picture"/>
             <a:graphic>
               <a:graphicData uri="http://schemas.openxmlformats.org/drawingml/2006/picture">
                 <pic:pic>
                   <pic:nvPicPr>
-                    <pic:cNvPr descr="C:/Users/MACKLING/Documents/R-Github/BaleenWhale_Summary_Report/baleenwhale_summary_report_2024-05-24_files/figure-docx/daily_presence_fig-7.png" id="69" name="Picture"/>
+                    <pic:cNvPr descr="C:/Users/MACKLING/Documents/R-Github/BaleenWhale_Summary_Report/baleenwhale_summary_report_2024-05-28_files/figure-docx/daily_presence_fig-7.png" id="69" name="Picture"/>
                     <pic:cNvPicPr>
                       <a:picLocks noChangeArrowheads="1" noChangeAspect="1"/>
                     </pic:cNvPicPr>
@@ -4171,7 +3562,7 @@
                   <pic:spPr bwMode="auto">
                     <a:xfrm>
                       <a:off x="0" y="0"/>
-                      <a:ext cx="5943600" cy="2377439"/>
+                      <a:ext cx="5943600" cy="1584959"/>
                     </a:xfrm>
                     <a:prstGeom prst="rect">
                       <a:avLst/>
@@ -4205,7 +3596,7 @@
         <w:t xml:space="preserve"> </w:t>
       </w:r>
       <w:r>
-        <w:t xml:space="preserve">Daily occurrence of confirmed Minke whale at each recording station. Grey shading represents periods with no recording effort throughout the study period 2017 - 2023</w:t>
+        <w:t xml:space="preserve">Daily occurrence of confirmed Minke whale at each recording station. Grey shading represents periods with no recording effort throughout the study period 2018 - 2023</w:t>
       </w:r>
     </w:p>
     <w:bookmarkEnd w:id="70"/>

</xml_diff>